<commit_message>
update report + image
</commit_message>
<xml_diff>
--- a/Report.docx
+++ b/Report.docx
@@ -46,25 +46,7 @@
           <w:sz w:val="28"/>
           <w:szCs w:val="28"/>
         </w:rPr>
-        <w:t xml:space="preserve">Ngày nay với sự phát </w:t>
-      </w:r>
-      <w:proofErr w:type="gramStart"/>
-      <w:r>
-        <w:rPr>
-          <w:rFonts w:ascii="Times New Roman" w:hAnsi="Times New Roman" w:cs="Times New Roman"/>
-          <w:sz w:val="28"/>
-          <w:szCs w:val="28"/>
-        </w:rPr>
-        <w:t>triển  mạnh</w:t>
-      </w:r>
-      <w:proofErr w:type="gramEnd"/>
-      <w:r>
-        <w:rPr>
-          <w:rFonts w:ascii="Times New Roman" w:hAnsi="Times New Roman" w:cs="Times New Roman"/>
-          <w:sz w:val="28"/>
-          <w:szCs w:val="28"/>
-        </w:rPr>
-        <w:t xml:space="preserve"> mẽ của </w:t>
+        <w:t xml:space="preserve">Ngày nay với sự phát triển  mạnh mẽ của </w:t>
       </w:r>
       <w:r>
         <w:rPr>
@@ -110,25 +92,7 @@
           <w:sz w:val="28"/>
           <w:szCs w:val="28"/>
         </w:rPr>
-        <w:t xml:space="preserve">Cùng với việc phát triển đó thì một trong những thứ đi cùng song song với nó chính là phần mềm. Một chiếc máy </w:t>
-      </w:r>
-      <w:proofErr w:type="gramStart"/>
-      <w:r>
-        <w:rPr>
-          <w:rFonts w:ascii="Times New Roman" w:hAnsi="Times New Roman" w:cs="Times New Roman"/>
-          <w:sz w:val="28"/>
-          <w:szCs w:val="28"/>
-        </w:rPr>
-        <w:t>vi</w:t>
-      </w:r>
-      <w:proofErr w:type="gramEnd"/>
-      <w:r>
-        <w:rPr>
-          <w:rFonts w:ascii="Times New Roman" w:hAnsi="Times New Roman" w:cs="Times New Roman"/>
-          <w:sz w:val="28"/>
-          <w:szCs w:val="28"/>
-        </w:rPr>
-        <w:t xml:space="preserve"> tính sẽ trở nên vô dụng nếu như không có các phần mềm được chạy trên nó. </w:t>
+        <w:t xml:space="preserve">Cùng với việc phát triển đó thì một trong những thứ đi cùng song song với nó chính là phần mềm. Một chiếc máy vi tính sẽ trở nên vô dụng nếu như không có các phần mềm được chạy trên nó. </w:t>
       </w:r>
     </w:p>
     <w:p>
@@ -1205,16 +1169,7 @@
           <w:sz w:val="28"/>
           <w:szCs w:val="28"/>
         </w:rPr>
-        <w:t>, ví dụ hiển thị một số văn bản trên màn hình máy tính; gây ra những thay đổi trạng thái được hi</w:t>
-      </w:r>
-      <w:bookmarkStart w:id="0" w:name="_GoBack"/>
-      <w:bookmarkEnd w:id="0"/>
-      <w:r>
-        <w:rPr>
-          <w:sz w:val="28"/>
-          <w:szCs w:val="28"/>
-        </w:rPr>
-        <w:t>ển thị cho người dùng. Bộ xử lý </w:t>
+        <w:t>, ví dụ hiển thị một số văn bản trên màn hình máy tính; gây ra những thay đổi trạng thái được hiển thị cho người dùng. Bộ xử lý </w:t>
       </w:r>
       <w:hyperlink r:id="rId26" w:tooltip="Chu kỳ lệnh (trang chưa được viết)" w:history="1">
         <w:r>
@@ -1572,25 +1527,7 @@
           <w:szCs w:val="28"/>
           <w:shd w:val="clear" w:color="auto" w:fill="FFFFFF"/>
         </w:rPr>
-        <w:t xml:space="preserve">là phần mềm để quản lý hành </w:t>
-      </w:r>
-      <w:proofErr w:type="gramStart"/>
-      <w:r>
-        <w:rPr>
-          <w:sz w:val="28"/>
-          <w:szCs w:val="28"/>
-          <w:shd w:val="clear" w:color="auto" w:fill="FFFFFF"/>
-        </w:rPr>
-        <w:t>vi</w:t>
-      </w:r>
-      <w:proofErr w:type="gramEnd"/>
-      <w:r>
-        <w:rPr>
-          <w:sz w:val="28"/>
-          <w:szCs w:val="28"/>
-          <w:shd w:val="clear" w:color="auto" w:fill="FFFFFF"/>
-        </w:rPr>
-        <w:t> </w:t>
+        <w:t>là phần mềm để quản lý hành vi </w:t>
       </w:r>
       <w:hyperlink r:id="rId39" w:tooltip="Phần cứng" w:history="1">
         <w:r>
@@ -1654,25 +1591,7 @@
           <w:szCs w:val="28"/>
           <w:shd w:val="clear" w:color="auto" w:fill="FFFFFF"/>
         </w:rPr>
-        <w:t xml:space="preserve">là các bộ sưu tập thiết yếu của phần mềm quản lý tài nguyên và cung cấp các dịch vụ </w:t>
-      </w:r>
-      <w:proofErr w:type="gramStart"/>
-      <w:r>
-        <w:rPr>
-          <w:sz w:val="28"/>
-          <w:szCs w:val="28"/>
-          <w:shd w:val="clear" w:color="auto" w:fill="FFFFFF"/>
-        </w:rPr>
-        <w:t>chung</w:t>
-      </w:r>
-      <w:proofErr w:type="gramEnd"/>
-      <w:r>
-        <w:rPr>
-          <w:sz w:val="28"/>
-          <w:szCs w:val="28"/>
-          <w:shd w:val="clear" w:color="auto" w:fill="FFFFFF"/>
-        </w:rPr>
-        <w:t xml:space="preserve"> cho các phần mềm khác chạy "trên đỉnh" của chúng. Các chương trình giám sát, </w:t>
+        <w:t>là các bộ sưu tập thiết yếu của phần mềm quản lý tài nguyên và cung cấp các dịch vụ chung cho các phần mềm khác chạy "trên đỉnh" của chúng. Các chương trình giám sát, </w:t>
       </w:r>
       <w:hyperlink r:id="rId40" w:tooltip="Khởi động máy tính" w:history="1">
         <w:r>
@@ -2313,6 +2232,373 @@
           <w:szCs w:val="28"/>
         </w:rPr>
         <w:t>Trích xuất dữ liệu học sinh (dùng để báo cáo, thống kê…)</w:t>
+      </w:r>
+    </w:p>
+    <w:p>
+      <w:pPr>
+        <w:jc w:val="both"/>
+        <w:rPr>
+          <w:rFonts w:ascii="Times New Roman" w:hAnsi="Times New Roman" w:cs="Times New Roman"/>
+          <w:sz w:val="28"/>
+          <w:szCs w:val="28"/>
+        </w:rPr>
+      </w:pPr>
+    </w:p>
+    <w:p>
+      <w:pPr>
+        <w:jc w:val="both"/>
+        <w:rPr>
+          <w:rFonts w:ascii="Times New Roman" w:hAnsi="Times New Roman" w:cs="Times New Roman"/>
+          <w:sz w:val="28"/>
+          <w:szCs w:val="28"/>
+        </w:rPr>
+      </w:pPr>
+    </w:p>
+    <w:p>
+      <w:pPr>
+        <w:jc w:val="both"/>
+        <w:rPr>
+          <w:rFonts w:ascii="Times New Roman" w:hAnsi="Times New Roman" w:cs="Times New Roman"/>
+          <w:sz w:val="28"/>
+          <w:szCs w:val="28"/>
+        </w:rPr>
+      </w:pPr>
+    </w:p>
+    <w:p>
+      <w:pPr>
+        <w:jc w:val="both"/>
+        <w:rPr>
+          <w:rFonts w:ascii="Times New Roman" w:hAnsi="Times New Roman" w:cs="Times New Roman"/>
+          <w:sz w:val="28"/>
+          <w:szCs w:val="28"/>
+        </w:rPr>
+      </w:pPr>
+    </w:p>
+    <w:p>
+      <w:pPr>
+        <w:jc w:val="both"/>
+        <w:rPr>
+          <w:rFonts w:ascii="Times New Roman" w:hAnsi="Times New Roman" w:cs="Times New Roman"/>
+          <w:sz w:val="28"/>
+          <w:szCs w:val="28"/>
+        </w:rPr>
+      </w:pPr>
+    </w:p>
+    <w:p>
+      <w:pPr>
+        <w:jc w:val="both"/>
+        <w:rPr>
+          <w:rFonts w:ascii="Times New Roman" w:hAnsi="Times New Roman" w:cs="Times New Roman"/>
+          <w:sz w:val="28"/>
+          <w:szCs w:val="28"/>
+        </w:rPr>
+      </w:pPr>
+    </w:p>
+    <w:p>
+      <w:pPr>
+        <w:jc w:val="both"/>
+        <w:rPr>
+          <w:rFonts w:ascii="Times New Roman" w:hAnsi="Times New Roman" w:cs="Times New Roman"/>
+          <w:sz w:val="28"/>
+          <w:szCs w:val="28"/>
+        </w:rPr>
+      </w:pPr>
+    </w:p>
+    <w:p>
+      <w:pPr>
+        <w:jc w:val="both"/>
+        <w:rPr>
+          <w:rFonts w:ascii="Times New Roman" w:hAnsi="Times New Roman" w:cs="Times New Roman"/>
+          <w:sz w:val="28"/>
+          <w:szCs w:val="28"/>
+        </w:rPr>
+      </w:pPr>
+    </w:p>
+    <w:p>
+      <w:pPr>
+        <w:jc w:val="both"/>
+        <w:rPr>
+          <w:rFonts w:ascii="Times New Roman" w:hAnsi="Times New Roman" w:cs="Times New Roman"/>
+          <w:sz w:val="28"/>
+          <w:szCs w:val="28"/>
+        </w:rPr>
+      </w:pPr>
+    </w:p>
+    <w:p>
+      <w:pPr>
+        <w:jc w:val="both"/>
+        <w:rPr>
+          <w:rFonts w:ascii="Times New Roman" w:hAnsi="Times New Roman" w:cs="Times New Roman"/>
+          <w:sz w:val="28"/>
+          <w:szCs w:val="28"/>
+        </w:rPr>
+      </w:pPr>
+    </w:p>
+    <w:p>
+      <w:pPr>
+        <w:jc w:val="both"/>
+        <w:rPr>
+          <w:rFonts w:ascii="Times New Roman" w:hAnsi="Times New Roman" w:cs="Times New Roman"/>
+          <w:sz w:val="28"/>
+          <w:szCs w:val="28"/>
+        </w:rPr>
+      </w:pPr>
+      <w:r>
+        <w:rPr>
+          <w:rFonts w:ascii="Times New Roman" w:hAnsi="Times New Roman" w:cs="Times New Roman"/>
+          <w:sz w:val="28"/>
+          <w:szCs w:val="28"/>
+        </w:rPr>
+        <w:lastRenderedPageBreak/>
+        <w:t>CHƯƠNG 2: PHÂN TÍCH, THIẾT KẾ ỨNG DỤNG QUẢN LÝ HỌC SINH</w:t>
+      </w:r>
+    </w:p>
+    <w:p>
+      <w:pPr>
+        <w:pStyle w:val="ListParagraph"/>
+        <w:numPr>
+          <w:ilvl w:val="0"/>
+          <w:numId w:val="6"/>
+        </w:numPr>
+        <w:jc w:val="both"/>
+        <w:rPr>
+          <w:rFonts w:ascii="Times New Roman" w:hAnsi="Times New Roman" w:cs="Times New Roman"/>
+          <w:sz w:val="28"/>
+          <w:szCs w:val="28"/>
+        </w:rPr>
+      </w:pPr>
+      <w:r>
+        <w:rPr>
+          <w:rFonts w:ascii="Times New Roman" w:hAnsi="Times New Roman" w:cs="Times New Roman"/>
+          <w:sz w:val="28"/>
+          <w:szCs w:val="28"/>
+        </w:rPr>
+        <w:t>Lựa chọn Framework, ngôn ngữ lập trình, công cụ phát triển</w:t>
+      </w:r>
+    </w:p>
+    <w:p>
+      <w:pPr>
+        <w:pStyle w:val="ListParagraph"/>
+        <w:numPr>
+          <w:ilvl w:val="0"/>
+          <w:numId w:val="3"/>
+        </w:numPr>
+        <w:jc w:val="both"/>
+        <w:rPr>
+          <w:rFonts w:ascii="Times New Roman" w:hAnsi="Times New Roman" w:cs="Times New Roman"/>
+          <w:sz w:val="28"/>
+          <w:szCs w:val="28"/>
+        </w:rPr>
+      </w:pPr>
+      <w:r>
+        <w:rPr>
+          <w:rFonts w:ascii="Times New Roman" w:hAnsi="Times New Roman" w:cs="Times New Roman"/>
+          <w:sz w:val="28"/>
+          <w:szCs w:val="28"/>
+        </w:rPr>
+        <w:t>Framework: .NET</w:t>
+      </w:r>
+    </w:p>
+    <w:p>
+      <w:pPr>
+        <w:pStyle w:val="ListParagraph"/>
+        <w:numPr>
+          <w:ilvl w:val="0"/>
+          <w:numId w:val="3"/>
+        </w:numPr>
+        <w:jc w:val="both"/>
+        <w:rPr>
+          <w:rFonts w:ascii="Times New Roman" w:hAnsi="Times New Roman" w:cs="Times New Roman"/>
+          <w:sz w:val="28"/>
+          <w:szCs w:val="28"/>
+        </w:rPr>
+      </w:pPr>
+      <w:r>
+        <w:rPr>
+          <w:rFonts w:ascii="Times New Roman" w:hAnsi="Times New Roman" w:cs="Times New Roman"/>
+          <w:sz w:val="28"/>
+          <w:szCs w:val="28"/>
+        </w:rPr>
+        <w:t>Ngôn ngữ lập trình: C#</w:t>
+      </w:r>
+    </w:p>
+    <w:p>
+      <w:pPr>
+        <w:pStyle w:val="ListParagraph"/>
+        <w:numPr>
+          <w:ilvl w:val="0"/>
+          <w:numId w:val="3"/>
+        </w:numPr>
+        <w:jc w:val="both"/>
+        <w:rPr>
+          <w:rFonts w:ascii="Times New Roman" w:hAnsi="Times New Roman" w:cs="Times New Roman"/>
+          <w:sz w:val="28"/>
+          <w:szCs w:val="28"/>
+        </w:rPr>
+      </w:pPr>
+      <w:r>
+        <w:rPr>
+          <w:rFonts w:ascii="Times New Roman" w:hAnsi="Times New Roman" w:cs="Times New Roman"/>
+          <w:sz w:val="28"/>
+          <w:szCs w:val="28"/>
+        </w:rPr>
+        <w:t>Công cụ phát triển: Visual studio 2017</w:t>
+      </w:r>
+    </w:p>
+    <w:p>
+      <w:pPr>
+        <w:pStyle w:val="ListParagraph"/>
+        <w:numPr>
+          <w:ilvl w:val="0"/>
+          <w:numId w:val="6"/>
+        </w:numPr>
+        <w:jc w:val="both"/>
+        <w:rPr>
+          <w:rFonts w:ascii="Times New Roman" w:hAnsi="Times New Roman" w:cs="Times New Roman"/>
+          <w:sz w:val="28"/>
+          <w:szCs w:val="28"/>
+        </w:rPr>
+      </w:pPr>
+      <w:r>
+        <w:rPr>
+          <w:rFonts w:ascii="Times New Roman" w:hAnsi="Times New Roman" w:cs="Times New Roman"/>
+          <w:sz w:val="28"/>
+          <w:szCs w:val="28"/>
+        </w:rPr>
+        <w:t>Phân tích, thiết kế hệ thống</w:t>
+      </w:r>
+    </w:p>
+    <w:p>
+      <w:pPr>
+        <w:pStyle w:val="ListParagraph"/>
+        <w:numPr>
+          <w:ilvl w:val="0"/>
+          <w:numId w:val="8"/>
+        </w:numPr>
+        <w:jc w:val="both"/>
+        <w:rPr>
+          <w:rFonts w:ascii="Times New Roman" w:hAnsi="Times New Roman" w:cs="Times New Roman"/>
+          <w:sz w:val="28"/>
+          <w:szCs w:val="28"/>
+        </w:rPr>
+      </w:pPr>
+      <w:r>
+        <w:rPr>
+          <w:rFonts w:ascii="Times New Roman" w:hAnsi="Times New Roman" w:cs="Times New Roman"/>
+          <w:sz w:val="28"/>
+          <w:szCs w:val="28"/>
+        </w:rPr>
+        <w:t>Phân tích hệ thống</w:t>
+      </w:r>
+    </w:p>
+    <w:p>
+      <w:pPr>
+        <w:pStyle w:val="ListParagraph"/>
+        <w:numPr>
+          <w:ilvl w:val="0"/>
+          <w:numId w:val="9"/>
+        </w:numPr>
+        <w:jc w:val="both"/>
+        <w:rPr>
+          <w:rFonts w:ascii="Times New Roman" w:hAnsi="Times New Roman" w:cs="Times New Roman"/>
+          <w:sz w:val="28"/>
+          <w:szCs w:val="28"/>
+        </w:rPr>
+      </w:pPr>
+      <w:r>
+        <w:rPr>
+          <w:rFonts w:ascii="Times New Roman" w:hAnsi="Times New Roman" w:cs="Times New Roman"/>
+          <w:sz w:val="28"/>
+          <w:szCs w:val="28"/>
+        </w:rPr>
+        <w:t>Biểu đồ ca sử dụng (Use-case)</w:t>
+      </w:r>
+    </w:p>
+    <w:p>
+      <w:pPr>
+        <w:pStyle w:val="ListParagraph"/>
+        <w:numPr>
+          <w:ilvl w:val="0"/>
+          <w:numId w:val="9"/>
+        </w:numPr>
+        <w:jc w:val="both"/>
+        <w:rPr>
+          <w:rFonts w:ascii="Times New Roman" w:hAnsi="Times New Roman" w:cs="Times New Roman"/>
+          <w:sz w:val="28"/>
+          <w:szCs w:val="28"/>
+        </w:rPr>
+      </w:pPr>
+      <w:r>
+        <w:rPr>
+          <w:rFonts w:ascii="Times New Roman" w:hAnsi="Times New Roman" w:cs="Times New Roman"/>
+          <w:sz w:val="28"/>
+          <w:szCs w:val="28"/>
+        </w:rPr>
+        <w:t>Biểu đồ tuần tự</w:t>
+      </w:r>
+      <w:r>
+        <w:rPr>
+          <w:rFonts w:ascii="Times New Roman" w:hAnsi="Times New Roman" w:cs="Times New Roman"/>
+          <w:sz w:val="28"/>
+          <w:szCs w:val="28"/>
+        </w:rPr>
+        <w:t xml:space="preserve"> (Sequence diagram</w:t>
+      </w:r>
+      <w:bookmarkStart w:id="0" w:name="_GoBack"/>
+      <w:bookmarkEnd w:id="0"/>
+      <w:r>
+        <w:rPr>
+          <w:rFonts w:ascii="Times New Roman" w:hAnsi="Times New Roman" w:cs="Times New Roman"/>
+          <w:sz w:val="28"/>
+          <w:szCs w:val="28"/>
+        </w:rPr>
+        <w:t>)</w:t>
+      </w:r>
+    </w:p>
+    <w:p>
+      <w:pPr>
+        <w:pStyle w:val="ListParagraph"/>
+        <w:numPr>
+          <w:ilvl w:val="0"/>
+          <w:numId w:val="8"/>
+        </w:numPr>
+        <w:jc w:val="both"/>
+        <w:rPr>
+          <w:rFonts w:ascii="Times New Roman" w:hAnsi="Times New Roman" w:cs="Times New Roman"/>
+          <w:sz w:val="28"/>
+          <w:szCs w:val="28"/>
+        </w:rPr>
+      </w:pPr>
+      <w:r>
+        <w:rPr>
+          <w:rFonts w:ascii="Times New Roman" w:hAnsi="Times New Roman" w:cs="Times New Roman"/>
+          <w:sz w:val="28"/>
+          <w:szCs w:val="28"/>
+        </w:rPr>
+        <w:t>Thiết kế hệ thống</w:t>
+      </w:r>
+    </w:p>
+    <w:p>
+      <w:pPr>
+        <w:pStyle w:val="ListParagraph"/>
+        <w:numPr>
+          <w:ilvl w:val="0"/>
+          <w:numId w:val="6"/>
+        </w:numPr>
+        <w:jc w:val="both"/>
+        <w:rPr>
+          <w:rFonts w:ascii="Times New Roman" w:hAnsi="Times New Roman" w:cs="Times New Roman"/>
+          <w:sz w:val="28"/>
+          <w:szCs w:val="28"/>
+        </w:rPr>
+      </w:pPr>
+      <w:r>
+        <w:rPr>
+          <w:rFonts w:ascii="Times New Roman" w:hAnsi="Times New Roman" w:cs="Times New Roman"/>
+          <w:sz w:val="28"/>
+          <w:szCs w:val="28"/>
+        </w:rPr>
+        <w:t>Đánh giá</w:t>
       </w:r>
     </w:p>
     <w:sectPr>
@@ -2590,6 +2876,297 @@
     </w:lvl>
   </w:abstractNum>
   <w:abstractNum w:abstractNumId="2" w15:restartNumberingAfterBreak="0">
+    <w:nsid w:val="2B1153D4"/>
+    <w:multiLevelType w:val="hybridMultilevel"/>
+    <w:tmpl w:val="16EEF7E8"/>
+    <w:lvl w:ilvl="0" w:tplc="0409000F">
+      <w:start w:val="1"/>
+      <w:numFmt w:val="decimal"/>
+      <w:lvlText w:val="%1."/>
+      <w:lvlJc w:val="left"/>
+      <w:pPr>
+        <w:ind w:left="720" w:hanging="360"/>
+      </w:pPr>
+      <w:rPr>
+        <w:rFonts w:hint="default"/>
+      </w:rPr>
+    </w:lvl>
+    <w:lvl w:ilvl="1" w:tplc="04090019" w:tentative="1">
+      <w:start w:val="1"/>
+      <w:numFmt w:val="lowerLetter"/>
+      <w:lvlText w:val="%2."/>
+      <w:lvlJc w:val="left"/>
+      <w:pPr>
+        <w:ind w:left="1440" w:hanging="360"/>
+      </w:pPr>
+    </w:lvl>
+    <w:lvl w:ilvl="2" w:tplc="0409001B" w:tentative="1">
+      <w:start w:val="1"/>
+      <w:numFmt w:val="lowerRoman"/>
+      <w:lvlText w:val="%3."/>
+      <w:lvlJc w:val="right"/>
+      <w:pPr>
+        <w:ind w:left="2160" w:hanging="180"/>
+      </w:pPr>
+    </w:lvl>
+    <w:lvl w:ilvl="3" w:tplc="0409000F" w:tentative="1">
+      <w:start w:val="1"/>
+      <w:numFmt w:val="decimal"/>
+      <w:lvlText w:val="%4."/>
+      <w:lvlJc w:val="left"/>
+      <w:pPr>
+        <w:ind w:left="2880" w:hanging="360"/>
+      </w:pPr>
+    </w:lvl>
+    <w:lvl w:ilvl="4" w:tplc="04090019" w:tentative="1">
+      <w:start w:val="1"/>
+      <w:numFmt w:val="lowerLetter"/>
+      <w:lvlText w:val="%5."/>
+      <w:lvlJc w:val="left"/>
+      <w:pPr>
+        <w:ind w:left="3600" w:hanging="360"/>
+      </w:pPr>
+    </w:lvl>
+    <w:lvl w:ilvl="5" w:tplc="0409001B" w:tentative="1">
+      <w:start w:val="1"/>
+      <w:numFmt w:val="lowerRoman"/>
+      <w:lvlText w:val="%6."/>
+      <w:lvlJc w:val="right"/>
+      <w:pPr>
+        <w:ind w:left="4320" w:hanging="180"/>
+      </w:pPr>
+    </w:lvl>
+    <w:lvl w:ilvl="6" w:tplc="0409000F" w:tentative="1">
+      <w:start w:val="1"/>
+      <w:numFmt w:val="decimal"/>
+      <w:lvlText w:val="%7."/>
+      <w:lvlJc w:val="left"/>
+      <w:pPr>
+        <w:ind w:left="5040" w:hanging="360"/>
+      </w:pPr>
+    </w:lvl>
+    <w:lvl w:ilvl="7" w:tplc="04090019" w:tentative="1">
+      <w:start w:val="1"/>
+      <w:numFmt w:val="lowerLetter"/>
+      <w:lvlText w:val="%8."/>
+      <w:lvlJc w:val="left"/>
+      <w:pPr>
+        <w:ind w:left="5760" w:hanging="360"/>
+      </w:pPr>
+    </w:lvl>
+    <w:lvl w:ilvl="8" w:tplc="0409001B" w:tentative="1">
+      <w:start w:val="1"/>
+      <w:numFmt w:val="lowerRoman"/>
+      <w:lvlText w:val="%9."/>
+      <w:lvlJc w:val="right"/>
+      <w:pPr>
+        <w:ind w:left="6480" w:hanging="180"/>
+      </w:pPr>
+    </w:lvl>
+  </w:abstractNum>
+  <w:abstractNum w:abstractNumId="3" w15:restartNumberingAfterBreak="0">
+    <w:nsid w:val="2B811D7D"/>
+    <w:multiLevelType w:val="hybridMultilevel"/>
+    <w:tmpl w:val="8BDE24EA"/>
+    <w:lvl w:ilvl="0" w:tplc="0F56C2AA">
+      <w:start w:val="1"/>
+      <w:numFmt w:val="lowerLetter"/>
+      <w:lvlText w:val="%1."/>
+      <w:lvlJc w:val="left"/>
+      <w:pPr>
+        <w:ind w:left="1080" w:hanging="360"/>
+      </w:pPr>
+      <w:rPr>
+        <w:rFonts w:hint="default"/>
+      </w:rPr>
+    </w:lvl>
+    <w:lvl w:ilvl="1" w:tplc="04090019" w:tentative="1">
+      <w:start w:val="1"/>
+      <w:numFmt w:val="lowerLetter"/>
+      <w:lvlText w:val="%2."/>
+      <w:lvlJc w:val="left"/>
+      <w:pPr>
+        <w:ind w:left="1800" w:hanging="360"/>
+      </w:pPr>
+    </w:lvl>
+    <w:lvl w:ilvl="2" w:tplc="0409001B" w:tentative="1">
+      <w:start w:val="1"/>
+      <w:numFmt w:val="lowerRoman"/>
+      <w:lvlText w:val="%3."/>
+      <w:lvlJc w:val="right"/>
+      <w:pPr>
+        <w:ind w:left="2520" w:hanging="180"/>
+      </w:pPr>
+    </w:lvl>
+    <w:lvl w:ilvl="3" w:tplc="0409000F" w:tentative="1">
+      <w:start w:val="1"/>
+      <w:numFmt w:val="decimal"/>
+      <w:lvlText w:val="%4."/>
+      <w:lvlJc w:val="left"/>
+      <w:pPr>
+        <w:ind w:left="3240" w:hanging="360"/>
+      </w:pPr>
+    </w:lvl>
+    <w:lvl w:ilvl="4" w:tplc="04090019" w:tentative="1">
+      <w:start w:val="1"/>
+      <w:numFmt w:val="lowerLetter"/>
+      <w:lvlText w:val="%5."/>
+      <w:lvlJc w:val="left"/>
+      <w:pPr>
+        <w:ind w:left="3960" w:hanging="360"/>
+      </w:pPr>
+    </w:lvl>
+    <w:lvl w:ilvl="5" w:tplc="0409001B" w:tentative="1">
+      <w:start w:val="1"/>
+      <w:numFmt w:val="lowerRoman"/>
+      <w:lvlText w:val="%6."/>
+      <w:lvlJc w:val="right"/>
+      <w:pPr>
+        <w:ind w:left="4680" w:hanging="180"/>
+      </w:pPr>
+    </w:lvl>
+    <w:lvl w:ilvl="6" w:tplc="0409000F" w:tentative="1">
+      <w:start w:val="1"/>
+      <w:numFmt w:val="decimal"/>
+      <w:lvlText w:val="%7."/>
+      <w:lvlJc w:val="left"/>
+      <w:pPr>
+        <w:ind w:left="5400" w:hanging="360"/>
+      </w:pPr>
+    </w:lvl>
+    <w:lvl w:ilvl="7" w:tplc="04090019" w:tentative="1">
+      <w:start w:val="1"/>
+      <w:numFmt w:val="lowerLetter"/>
+      <w:lvlText w:val="%8."/>
+      <w:lvlJc w:val="left"/>
+      <w:pPr>
+        <w:ind w:left="6120" w:hanging="360"/>
+      </w:pPr>
+    </w:lvl>
+    <w:lvl w:ilvl="8" w:tplc="0409001B" w:tentative="1">
+      <w:start w:val="1"/>
+      <w:numFmt w:val="lowerRoman"/>
+      <w:lvlText w:val="%9."/>
+      <w:lvlJc w:val="right"/>
+      <w:pPr>
+        <w:ind w:left="6840" w:hanging="180"/>
+      </w:pPr>
+    </w:lvl>
+  </w:abstractNum>
+  <w:abstractNum w:abstractNumId="4" w15:restartNumberingAfterBreak="0">
+    <w:nsid w:val="310B3B60"/>
+    <w:multiLevelType w:val="hybridMultilevel"/>
+    <w:tmpl w:val="9A8C777C"/>
+    <w:lvl w:ilvl="0" w:tplc="AE12963A">
+      <w:start w:val="1"/>
+      <w:numFmt w:val="bullet"/>
+      <w:lvlText w:val=""/>
+      <w:lvlJc w:val="left"/>
+      <w:pPr>
+        <w:ind w:left="1440" w:hanging="360"/>
+      </w:pPr>
+      <w:rPr>
+        <w:rFonts w:ascii="Symbol" w:eastAsiaTheme="minorHAnsi" w:hAnsi="Symbol" w:cs="Times New Roman" w:hint="default"/>
+      </w:rPr>
+    </w:lvl>
+    <w:lvl w:ilvl="1" w:tplc="04090003" w:tentative="1">
+      <w:start w:val="1"/>
+      <w:numFmt w:val="bullet"/>
+      <w:lvlText w:val="o"/>
+      <w:lvlJc w:val="left"/>
+      <w:pPr>
+        <w:ind w:left="2160" w:hanging="360"/>
+      </w:pPr>
+      <w:rPr>
+        <w:rFonts w:ascii="Courier New" w:hAnsi="Courier New" w:cs="Courier New" w:hint="default"/>
+      </w:rPr>
+    </w:lvl>
+    <w:lvl w:ilvl="2" w:tplc="04090005" w:tentative="1">
+      <w:start w:val="1"/>
+      <w:numFmt w:val="bullet"/>
+      <w:lvlText w:val=""/>
+      <w:lvlJc w:val="left"/>
+      <w:pPr>
+        <w:ind w:left="2880" w:hanging="360"/>
+      </w:pPr>
+      <w:rPr>
+        <w:rFonts w:ascii="Wingdings" w:hAnsi="Wingdings" w:hint="default"/>
+      </w:rPr>
+    </w:lvl>
+    <w:lvl w:ilvl="3" w:tplc="04090001" w:tentative="1">
+      <w:start w:val="1"/>
+      <w:numFmt w:val="bullet"/>
+      <w:lvlText w:val=""/>
+      <w:lvlJc w:val="left"/>
+      <w:pPr>
+        <w:ind w:left="3600" w:hanging="360"/>
+      </w:pPr>
+      <w:rPr>
+        <w:rFonts w:ascii="Symbol" w:hAnsi="Symbol" w:hint="default"/>
+      </w:rPr>
+    </w:lvl>
+    <w:lvl w:ilvl="4" w:tplc="04090003" w:tentative="1">
+      <w:start w:val="1"/>
+      <w:numFmt w:val="bullet"/>
+      <w:lvlText w:val="o"/>
+      <w:lvlJc w:val="left"/>
+      <w:pPr>
+        <w:ind w:left="4320" w:hanging="360"/>
+      </w:pPr>
+      <w:rPr>
+        <w:rFonts w:ascii="Courier New" w:hAnsi="Courier New" w:cs="Courier New" w:hint="default"/>
+      </w:rPr>
+    </w:lvl>
+    <w:lvl w:ilvl="5" w:tplc="04090005" w:tentative="1">
+      <w:start w:val="1"/>
+      <w:numFmt w:val="bullet"/>
+      <w:lvlText w:val=""/>
+      <w:lvlJc w:val="left"/>
+      <w:pPr>
+        <w:ind w:left="5040" w:hanging="360"/>
+      </w:pPr>
+      <w:rPr>
+        <w:rFonts w:ascii="Wingdings" w:hAnsi="Wingdings" w:hint="default"/>
+      </w:rPr>
+    </w:lvl>
+    <w:lvl w:ilvl="6" w:tplc="04090001" w:tentative="1">
+      <w:start w:val="1"/>
+      <w:numFmt w:val="bullet"/>
+      <w:lvlText w:val=""/>
+      <w:lvlJc w:val="left"/>
+      <w:pPr>
+        <w:ind w:left="5760" w:hanging="360"/>
+      </w:pPr>
+      <w:rPr>
+        <w:rFonts w:ascii="Symbol" w:hAnsi="Symbol" w:hint="default"/>
+      </w:rPr>
+    </w:lvl>
+    <w:lvl w:ilvl="7" w:tplc="04090003" w:tentative="1">
+      <w:start w:val="1"/>
+      <w:numFmt w:val="bullet"/>
+      <w:lvlText w:val="o"/>
+      <w:lvlJc w:val="left"/>
+      <w:pPr>
+        <w:ind w:left="6480" w:hanging="360"/>
+      </w:pPr>
+      <w:rPr>
+        <w:rFonts w:ascii="Courier New" w:hAnsi="Courier New" w:cs="Courier New" w:hint="default"/>
+      </w:rPr>
+    </w:lvl>
+    <w:lvl w:ilvl="8" w:tplc="04090005" w:tentative="1">
+      <w:start w:val="1"/>
+      <w:numFmt w:val="bullet"/>
+      <w:lvlText w:val=""/>
+      <w:lvlJc w:val="left"/>
+      <w:pPr>
+        <w:ind w:left="7200" w:hanging="360"/>
+      </w:pPr>
+      <w:rPr>
+        <w:rFonts w:ascii="Wingdings" w:hAnsi="Wingdings" w:hint="default"/>
+      </w:rPr>
+    </w:lvl>
+  </w:abstractNum>
+  <w:abstractNum w:abstractNumId="5" w15:restartNumberingAfterBreak="0">
     <w:nsid w:val="3E896058"/>
     <w:multiLevelType w:val="hybridMultilevel"/>
     <w:tmpl w:val="C3ECAAAE"/>
@@ -2678,7 +3255,96 @@
       </w:pPr>
     </w:lvl>
   </w:abstractNum>
-  <w:abstractNum w:abstractNumId="3" w15:restartNumberingAfterBreak="0">
+  <w:abstractNum w:abstractNumId="6" w15:restartNumberingAfterBreak="0">
+    <w:nsid w:val="605A1B96"/>
+    <w:multiLevelType w:val="hybridMultilevel"/>
+    <w:tmpl w:val="ABB492AE"/>
+    <w:lvl w:ilvl="0" w:tplc="B03207F6">
+      <w:start w:val="1"/>
+      <w:numFmt w:val="decimal"/>
+      <w:lvlText w:val="%1."/>
+      <w:lvlJc w:val="left"/>
+      <w:pPr>
+        <w:ind w:left="1080" w:hanging="360"/>
+      </w:pPr>
+      <w:rPr>
+        <w:rFonts w:hint="default"/>
+      </w:rPr>
+    </w:lvl>
+    <w:lvl w:ilvl="1" w:tplc="04090019" w:tentative="1">
+      <w:start w:val="1"/>
+      <w:numFmt w:val="lowerLetter"/>
+      <w:lvlText w:val="%2."/>
+      <w:lvlJc w:val="left"/>
+      <w:pPr>
+        <w:ind w:left="1800" w:hanging="360"/>
+      </w:pPr>
+    </w:lvl>
+    <w:lvl w:ilvl="2" w:tplc="0409001B" w:tentative="1">
+      <w:start w:val="1"/>
+      <w:numFmt w:val="lowerRoman"/>
+      <w:lvlText w:val="%3."/>
+      <w:lvlJc w:val="right"/>
+      <w:pPr>
+        <w:ind w:left="2520" w:hanging="180"/>
+      </w:pPr>
+    </w:lvl>
+    <w:lvl w:ilvl="3" w:tplc="0409000F" w:tentative="1">
+      <w:start w:val="1"/>
+      <w:numFmt w:val="decimal"/>
+      <w:lvlText w:val="%4."/>
+      <w:lvlJc w:val="left"/>
+      <w:pPr>
+        <w:ind w:left="3240" w:hanging="360"/>
+      </w:pPr>
+    </w:lvl>
+    <w:lvl w:ilvl="4" w:tplc="04090019" w:tentative="1">
+      <w:start w:val="1"/>
+      <w:numFmt w:val="lowerLetter"/>
+      <w:lvlText w:val="%5."/>
+      <w:lvlJc w:val="left"/>
+      <w:pPr>
+        <w:ind w:left="3960" w:hanging="360"/>
+      </w:pPr>
+    </w:lvl>
+    <w:lvl w:ilvl="5" w:tplc="0409001B" w:tentative="1">
+      <w:start w:val="1"/>
+      <w:numFmt w:val="lowerRoman"/>
+      <w:lvlText w:val="%6."/>
+      <w:lvlJc w:val="right"/>
+      <w:pPr>
+        <w:ind w:left="4680" w:hanging="180"/>
+      </w:pPr>
+    </w:lvl>
+    <w:lvl w:ilvl="6" w:tplc="0409000F" w:tentative="1">
+      <w:start w:val="1"/>
+      <w:numFmt w:val="decimal"/>
+      <w:lvlText w:val="%7."/>
+      <w:lvlJc w:val="left"/>
+      <w:pPr>
+        <w:ind w:left="5400" w:hanging="360"/>
+      </w:pPr>
+    </w:lvl>
+    <w:lvl w:ilvl="7" w:tplc="04090019" w:tentative="1">
+      <w:start w:val="1"/>
+      <w:numFmt w:val="lowerLetter"/>
+      <w:lvlText w:val="%8."/>
+      <w:lvlJc w:val="left"/>
+      <w:pPr>
+        <w:ind w:left="6120" w:hanging="360"/>
+      </w:pPr>
+    </w:lvl>
+    <w:lvl w:ilvl="8" w:tplc="0409001B" w:tentative="1">
+      <w:start w:val="1"/>
+      <w:numFmt w:val="lowerRoman"/>
+      <w:lvlText w:val="%9."/>
+      <w:lvlJc w:val="right"/>
+      <w:pPr>
+        <w:ind w:left="6840" w:hanging="180"/>
+      </w:pPr>
+    </w:lvl>
+  </w:abstractNum>
+  <w:abstractNum w:abstractNumId="7" w15:restartNumberingAfterBreak="0">
     <w:nsid w:val="6F736E14"/>
     <w:multiLevelType w:val="hybridMultilevel"/>
     <w:tmpl w:val="314A72FA"/>
@@ -2793,7 +3459,7 @@
       </w:rPr>
     </w:lvl>
   </w:abstractNum>
-  <w:abstractNum w:abstractNumId="4" w15:restartNumberingAfterBreak="0">
+  <w:abstractNum w:abstractNumId="8" w15:restartNumberingAfterBreak="0">
     <w:nsid w:val="7F3745AE"/>
     <w:multiLevelType w:val="hybridMultilevel"/>
     <w:tmpl w:val="0DE6971E"/>
@@ -2907,19 +3573,31 @@
     </w:lvl>
   </w:abstractNum>
   <w:num w:numId="1">
-    <w:abstractNumId w:val="2"/>
+    <w:abstractNumId w:val="5"/>
   </w:num>
   <w:num w:numId="2">
     <w:abstractNumId w:val="0"/>
   </w:num>
   <w:num w:numId="3">
-    <w:abstractNumId w:val="4"/>
+    <w:abstractNumId w:val="8"/>
   </w:num>
   <w:num w:numId="4">
-    <w:abstractNumId w:val="3"/>
+    <w:abstractNumId w:val="7"/>
   </w:num>
   <w:num w:numId="5">
     <w:abstractNumId w:val="1"/>
+  </w:num>
+  <w:num w:numId="6">
+    <w:abstractNumId w:val="2"/>
+  </w:num>
+  <w:num w:numId="7">
+    <w:abstractNumId w:val="6"/>
+  </w:num>
+  <w:num w:numId="8">
+    <w:abstractNumId w:val="3"/>
+  </w:num>
+  <w:num w:numId="9">
+    <w:abstractNumId w:val="4"/>
   </w:num>
 </w:numbering>
 </file>

</xml_diff>